<commit_message>
Atualização da Ata de Reuniões
</commit_message>
<xml_diff>
--- a/Documentação/Atas/AtaReunião25_09.docx
+++ b/Documentação/Atas/AtaReunião25_09.docx
@@ -59,19 +59,9 @@
       <w:r>
         <w:t xml:space="preserve">o </w:t>
       </w:r>
-      <w:proofErr w:type="spellStart"/>
-      <w:r>
-        <w:t>Product</w:t>
-      </w:r>
-      <w:proofErr w:type="spellEnd"/>
-      <w:r>
-        <w:t xml:space="preserve"> </w:t>
-      </w:r>
-      <w:proofErr w:type="spellStart"/>
-      <w:r>
-        <w:t>owner</w:t>
-      </w:r>
-      <w:proofErr w:type="spellEnd"/>
+      <w:r>
+        <w:t>Product owner</w:t>
+      </w:r>
       <w:r>
         <w:t>.</w:t>
       </w:r>
@@ -90,19 +80,7 @@
     <w:p/>
     <w:p/>
     <w:p/>
-    <w:p>
-      <w:r>
-        <w:t xml:space="preserve">Levantamos a dúvida </w:t>
-      </w:r>
-      <w:proofErr w:type="spellStart"/>
-      <w:r>
-        <w:t>xxx</w:t>
-      </w:r>
-      <w:proofErr w:type="spellEnd"/>
-      <w:r>
-        <w:t xml:space="preserve"> que deverá ser esclarecida pelo professor Brandão.... </w:t>
-      </w:r>
-    </w:p>
+    <w:p/>
     <w:p>
       <w:r>
         <w:t xml:space="preserve">Foi discutido o problema de comunicação da equipe...... </w:t>
@@ -189,7 +167,11 @@
           <w:tcPr>
             <w:tcW w:w="2832" w:type="dxa"/>
           </w:tcPr>
-          <w:p/>
+          <w:p>
+            <w:r>
+              <w:t>indefinido</w:t>
+            </w:r>
+          </w:p>
         </w:tc>
       </w:tr>
       <w:tr>
@@ -220,7 +202,11 @@
           <w:tcPr>
             <w:tcW w:w="2832" w:type="dxa"/>
           </w:tcPr>
-          <w:p/>
+          <w:p>
+            <w:r>
+              <w:t>indefinido</w:t>
+            </w:r>
+          </w:p>
         </w:tc>
       </w:tr>
       <w:tr>
@@ -248,7 +234,11 @@
           <w:tcPr>
             <w:tcW w:w="2832" w:type="dxa"/>
           </w:tcPr>
-          <w:p/>
+          <w:p>
+            <w:r>
+              <w:t>indefinido</w:t>
+            </w:r>
+          </w:p>
         </w:tc>
       </w:tr>
       <w:tr>
@@ -276,7 +266,11 @@
           <w:tcPr>
             <w:tcW w:w="2832" w:type="dxa"/>
           </w:tcPr>
-          <w:p/>
+          <w:p>
+            <w:r>
+              <w:t>indefinido</w:t>
+            </w:r>
+          </w:p>
         </w:tc>
       </w:tr>
       <w:tr>

</xml_diff>